<commit_message>
Finished Write up for PS2
</commit_message>
<xml_diff>
--- a/PS2/PS2Writeup.docx
+++ b/PS2/PS2Writeup.docx
@@ -6,6 +6,8 @@
       <w:pPr>
         <w:jc w:val="right"/>
       </w:pPr>
+      <w:bookmarkStart w:id="0" w:name="_GoBack"/>
+      <w:bookmarkEnd w:id="0"/>
       <w:r>
         <w:t>Yacine Manseur</w:t>
       </w:r>
@@ -16487,8 +16489,6 @@
         </w:rPr>
         <w:t>}</w:t>
       </w:r>
-      <w:bookmarkStart w:id="0" w:name="_GoBack"/>
-      <w:bookmarkEnd w:id="0"/>
     </w:p>
     <w:sectPr>
       <w:pgSz w:w="12240" w:h="15840"/>

</xml_diff>